<commit_message>
Re-performed PIL validation for SIL-PIL report
Code re-generated for STM32F4-Discovery board. PIL block has been reconstructed to perform a PIL test whose results have been added to the related report documentation.
</commit_message>
<xml_diff>
--- a/reports/Report-ValidationSILPIL.docx
+++ b/reports/Report-ValidationSILPIL.docx
@@ -8,7 +8,10 @@
         <w:jc w:val="center"/>
       </w:pPr>
       <w:r>
-        <w:t>System Test</w:t>
+        <w:t xml:space="preserve">System </w:t>
+      </w:r>
+      <w:r>
+        <w:t>Validation</w:t>
       </w:r>
     </w:p>
     <w:p>
@@ -160,13 +163,14 @@
         <w:jc w:val="right"/>
       </w:pPr>
       <w:r>
-        <w:t>Last revision on 09/07/2020</w:t>
-      </w:r>
-    </w:p>
-    <w:p>
-      <w:pPr>
-        <w:pStyle w:val="Nessunaspaziatura"/>
-      </w:pPr>
+        <w:t xml:space="preserve">Last revision on </w:t>
+      </w:r>
+      <w:r>
+        <w:t>11</w:t>
+      </w:r>
+      <w:r>
+        <w:t>/07/2020</w:t>
+      </w:r>
     </w:p>
     <w:p>
       <w:pPr>
@@ -2600,7 +2604,7 @@
                     <pic:cNvPicPr/>
                   </pic:nvPicPr>
                   <pic:blipFill>
-                    <a:blip r:embed="rId6">
+                    <a:blip r:embed="rId8">
                       <a:extLst>
                         <a:ext uri="{28A0092B-C50C-407E-A947-70E740481C1C}">
                           <a14:useLocalDpi xmlns:a14="http://schemas.microsoft.com/office/drawing/2010/main" val="0"/>
@@ -3149,10 +3153,7 @@
         <w:t>SIL_block_out</w:t>
       </w:r>
       <w:r>
-        <w:t>,</w:t>
-      </w:r>
-      <w:r>
-        <w:t xml:space="preserve"> output of the SIL block, </w:t>
+        <w:t xml:space="preserve">, output of the SIL block, </w:t>
       </w:r>
       <w:r>
         <w:t xml:space="preserve">and </w:t>
@@ -3166,10 +3167,7 @@
         <w:t>TrqCmd</w:t>
       </w:r>
       <w:r>
-        <w:t>,</w:t>
-      </w:r>
-      <w:r>
-        <w:t xml:space="preserve"> output of the controller model, are selected to be shown and compared on the</w:t>
+        <w:t>, output of the controller model, are selected to be shown and compared on the</w:t>
       </w:r>
       <w:r>
         <w:t xml:space="preserve"> data inspector window. </w:t>
@@ -3315,7 +3313,7 @@
                     <pic:cNvPicPr/>
                   </pic:nvPicPr>
                   <pic:blipFill>
-                    <a:blip r:embed="rId7"/>
+                    <a:blip r:embed="rId9"/>
                     <a:stretch>
                       <a:fillRect/>
                     </a:stretch>
@@ -4049,10 +4047,7 @@
         <w:t xml:space="preserve">. Then the </w:t>
       </w:r>
       <w:r>
-        <w:t>generated hex file</w:t>
-      </w:r>
-      <w:r>
-        <w:t xml:space="preserve"> can be </w:t>
+        <w:t xml:space="preserve">generated hex file can be </w:t>
       </w:r>
       <w:r>
         <w:t>automatically download</w:t>
@@ -4659,16 +4654,24 @@
           <w:b/>
           <w:bCs/>
         </w:rPr>
-        <w:t>Create block</w:t>
-      </w:r>
-      <w:r>
-        <w:t xml:space="preserve">, </w:t>
+        <w:t xml:space="preserve">Create </w:t>
       </w:r>
       <w:r>
         <w:rPr>
           <w:b/>
           <w:bCs/>
         </w:rPr>
+        <w:lastRenderedPageBreak/>
+        <w:t>block</w:t>
+      </w:r>
+      <w:r>
+        <w:t xml:space="preserve">, </w:t>
+      </w:r>
+      <w:r>
+        <w:rPr>
+          <w:b/>
+          <w:bCs/>
+        </w:rPr>
         <w:t>PIL</w:t>
       </w:r>
       <w:r>
@@ -4690,7 +4693,6 @@
         <w:jc w:val="both"/>
       </w:pPr>
       <w:r>
-        <w:lastRenderedPageBreak/>
         <w:t>Thus, t</w:t>
       </w:r>
       <w:r>
@@ -4932,26 +4934,19 @@
         <w:t xml:space="preserve">hen the simulation has completed, </w:t>
       </w:r>
       <w:r>
-        <w:t xml:space="preserve">a </w:t>
-      </w:r>
-      <w:r>
-        <w:rPr>
-          <w:b/>
-          <w:bCs/>
-        </w:rPr>
-        <w:t>Numerical Differences</w:t>
-      </w:r>
-      <w:r>
-        <w:t xml:space="preserve"> block</w:t>
-      </w:r>
-      <w:r>
-        <w:t xml:space="preserve"> allows to</w:t>
+        <w:t xml:space="preserve">the </w:t>
+      </w:r>
+      <w:r>
+        <w:t>anal</w:t>
+      </w:r>
+      <w:r>
+        <w:t>ysis</w:t>
       </w:r>
       <w:r>
         <w:t xml:space="preserve"> </w:t>
       </w:r>
       <w:r>
-        <w:t xml:space="preserve">analyze </w:t>
+        <w:t xml:space="preserve">of </w:t>
       </w:r>
       <w:r>
         <w:t>the difference</w:t>
@@ -4984,10 +4979,289 @@
         <w:t>, coming from the controller</w:t>
       </w:r>
       <w:r>
-        <w:t xml:space="preserve"> running on the board.</w:t>
+        <w:t xml:space="preserve"> running on the board</w:t>
+      </w:r>
+      <w:r>
+        <w:t>, can be performed</w:t>
+      </w:r>
+      <w:r>
+        <w:t>.</w:t>
+      </w:r>
+      <w:r>
+        <w:t xml:space="preserve"> Some additional blocks help in this analysis procedure.</w:t>
+      </w:r>
+    </w:p>
+    <w:p>
+      <w:pPr>
+        <w:spacing w:after="240" w:line="360" w:lineRule="auto"/>
+        <w:jc w:val="both"/>
+      </w:pPr>
+      <w:r>
+        <w:drawing>
+          <wp:inline distT="0" distB="0" distL="0" distR="0" wp14:anchorId="244E9B64" wp14:editId="47743666">
+            <wp:extent cx="6120130" cy="3091180"/>
+            <wp:effectExtent l="0" t="0" r="0" b="0"/>
+            <wp:docPr id="2" name="Immagine 2"/>
+            <wp:cNvGraphicFramePr>
+              <a:graphicFrameLocks xmlns:a="http://schemas.openxmlformats.org/drawingml/2006/main" noChangeAspect="1"/>
+            </wp:cNvGraphicFramePr>
+            <a:graphic xmlns:a="http://schemas.openxmlformats.org/drawingml/2006/main">
+              <a:graphicData uri="http://schemas.openxmlformats.org/drawingml/2006/picture">
+                <pic:pic xmlns:pic="http://schemas.openxmlformats.org/drawingml/2006/picture">
+                  <pic:nvPicPr>
+                    <pic:cNvPr id="1" name=""/>
+                    <pic:cNvPicPr/>
+                  </pic:nvPicPr>
+                  <pic:blipFill>
+                    <a:blip r:embed="rId10"/>
+                    <a:stretch>
+                      <a:fillRect/>
+                    </a:stretch>
+                  </pic:blipFill>
+                  <pic:spPr>
+                    <a:xfrm>
+                      <a:off x="0" y="0"/>
+                      <a:ext cx="6120130" cy="3091180"/>
+                    </a:xfrm>
+                    <a:prstGeom prst="rect">
+                      <a:avLst/>
+                    </a:prstGeom>
+                  </pic:spPr>
+                </pic:pic>
+              </a:graphicData>
+            </a:graphic>
+          </wp:inline>
+        </w:drawing>
+      </w:r>
+    </w:p>
+    <w:p>
+      <w:pPr>
+        <w:spacing w:after="240" w:line="360" w:lineRule="auto"/>
+        <w:jc w:val="both"/>
+      </w:pPr>
+      <w:r>
+        <w:t xml:space="preserve">From the comparison between the controller simulated on the host computer and the controller simulated on the target board, a very similar behavior of the output signals is noticed. In particular, the torque command coming from the controller on target board is the sampled version of the simulated one, with a zero-order causal hold of 0.1 s. The pictures below show </w:t>
+      </w:r>
+      <w:r>
+        <w:lastRenderedPageBreak/>
+        <w:t>the comparison between the torque commands requested in time on a single wheel by the two kinds of controllers.</w:t>
+      </w:r>
+    </w:p>
+    <w:p>
+      <w:pPr>
+        <w:spacing w:after="240" w:line="360" w:lineRule="auto"/>
+        <w:jc w:val="both"/>
+      </w:pPr>
+      <w:r>
+        <w:drawing>
+          <wp:inline distT="0" distB="0" distL="0" distR="0" wp14:anchorId="2494C7BB" wp14:editId="2162D22B">
+            <wp:extent cx="6120130" cy="3870325"/>
+            <wp:effectExtent l="0" t="0" r="0" b="0"/>
+            <wp:docPr id="4" name="Immagine 4"/>
+            <wp:cNvGraphicFramePr>
+              <a:graphicFrameLocks xmlns:a="http://schemas.openxmlformats.org/drawingml/2006/main" noChangeAspect="1"/>
+            </wp:cNvGraphicFramePr>
+            <a:graphic xmlns:a="http://schemas.openxmlformats.org/drawingml/2006/main">
+              <a:graphicData uri="http://schemas.openxmlformats.org/drawingml/2006/picture">
+                <pic:pic xmlns:pic="http://schemas.openxmlformats.org/drawingml/2006/picture">
+                  <pic:nvPicPr>
+                    <pic:cNvPr id="1" name=""/>
+                    <pic:cNvPicPr/>
+                  </pic:nvPicPr>
+                  <pic:blipFill>
+                    <a:blip r:embed="rId11"/>
+                    <a:stretch>
+                      <a:fillRect/>
+                    </a:stretch>
+                  </pic:blipFill>
+                  <pic:spPr>
+                    <a:xfrm>
+                      <a:off x="0" y="0"/>
+                      <a:ext cx="6120130" cy="3870325"/>
+                    </a:xfrm>
+                    <a:prstGeom prst="rect">
+                      <a:avLst/>
+                    </a:prstGeom>
+                  </pic:spPr>
+                </pic:pic>
+              </a:graphicData>
+            </a:graphic>
+          </wp:inline>
+        </w:drawing>
+      </w:r>
+    </w:p>
+    <w:p>
+      <w:pPr>
+        <w:spacing w:after="240" w:line="360" w:lineRule="auto"/>
+        <w:jc w:val="both"/>
+      </w:pPr>
+      <w:r>
+        <w:drawing>
+          <wp:inline distT="0" distB="0" distL="0" distR="0" wp14:anchorId="4289EC27" wp14:editId="14E36988">
+            <wp:extent cx="6120130" cy="3870325"/>
+            <wp:effectExtent l="0" t="0" r="0" b="0"/>
+            <wp:docPr id="5" name="Immagine 5"/>
+            <wp:cNvGraphicFramePr>
+              <a:graphicFrameLocks xmlns:a="http://schemas.openxmlformats.org/drawingml/2006/main" noChangeAspect="1"/>
+            </wp:cNvGraphicFramePr>
+            <a:graphic xmlns:a="http://schemas.openxmlformats.org/drawingml/2006/main">
+              <a:graphicData uri="http://schemas.openxmlformats.org/drawingml/2006/picture">
+                <pic:pic xmlns:pic="http://schemas.openxmlformats.org/drawingml/2006/picture">
+                  <pic:nvPicPr>
+                    <pic:cNvPr id="1" name=""/>
+                    <pic:cNvPicPr/>
+                  </pic:nvPicPr>
+                  <pic:blipFill>
+                    <a:blip r:embed="rId12"/>
+                    <a:stretch>
+                      <a:fillRect/>
+                    </a:stretch>
+                  </pic:blipFill>
+                  <pic:spPr>
+                    <a:xfrm>
+                      <a:off x="0" y="0"/>
+                      <a:ext cx="6120130" cy="3870325"/>
+                    </a:xfrm>
+                    <a:prstGeom prst="rect">
+                      <a:avLst/>
+                    </a:prstGeom>
+                  </pic:spPr>
+                </pic:pic>
+              </a:graphicData>
+            </a:graphic>
+          </wp:inline>
+        </w:drawing>
+      </w:r>
+    </w:p>
+    <w:p>
+      <w:pPr>
+        <w:spacing w:after="240" w:line="360" w:lineRule="auto"/>
+        <w:jc w:val="both"/>
+      </w:pPr>
+      <w:r>
+        <w:lastRenderedPageBreak/>
+        <w:t>This sampling and holding technique leads to a</w:t>
+      </w:r>
+      <w:r>
+        <w:t xml:space="preserve"> error difference, between the two output signals, which has large spikes when requested torque changes very quickly, usually due to a nervous driver suddenly pushing or releasing the throttle pedal. These spikes are, however, limited in time, as they vanish every 0.1 s, when a new sample of the control action is performed.</w:t>
+      </w:r>
+    </w:p>
+    <w:p>
+      <w:pPr>
+        <w:spacing w:after="240" w:line="360" w:lineRule="auto"/>
+        <w:jc w:val="both"/>
+      </w:pPr>
+      <w:r>
+        <w:t>This error introduces non-negligible delays within the control system, reducing the robustness of the control system itself. It is worth mentioning, nevertheless, that the PIL simulation usually introduces delay due to the communication between target board and host computer. Moreover, although the delays, the system remains stable, suggesting that the final controller implemented on a real target board, for which delays will be lower, will remain stable too.</w:t>
+      </w:r>
+    </w:p>
+    <w:p>
+      <w:pPr>
+        <w:spacing w:after="240" w:line="360" w:lineRule="auto"/>
+        <w:jc w:val="both"/>
+      </w:pPr>
+      <w:r>
+        <w:t>The images below report the error occurring between the output signals of the controller simulated on the host computer and on the target board.</w:t>
+      </w:r>
+    </w:p>
+    <w:p>
+      <w:pPr>
+        <w:spacing w:after="240" w:line="360" w:lineRule="auto"/>
+        <w:jc w:val="both"/>
+      </w:pPr>
+      <w:r>
+        <w:drawing>
+          <wp:inline distT="0" distB="0" distL="0" distR="0" wp14:anchorId="0A3E8187" wp14:editId="6DE733D5">
+            <wp:extent cx="6120130" cy="3882390"/>
+            <wp:effectExtent l="0" t="0" r="0" b="3810"/>
+            <wp:docPr id="6" name="Immagine 6"/>
+            <wp:cNvGraphicFramePr>
+              <a:graphicFrameLocks xmlns:a="http://schemas.openxmlformats.org/drawingml/2006/main" noChangeAspect="1"/>
+            </wp:cNvGraphicFramePr>
+            <a:graphic xmlns:a="http://schemas.openxmlformats.org/drawingml/2006/main">
+              <a:graphicData uri="http://schemas.openxmlformats.org/drawingml/2006/picture">
+                <pic:pic xmlns:pic="http://schemas.openxmlformats.org/drawingml/2006/picture">
+                  <pic:nvPicPr>
+                    <pic:cNvPr id="1" name=""/>
+                    <pic:cNvPicPr/>
+                  </pic:nvPicPr>
+                  <pic:blipFill>
+                    <a:blip r:embed="rId13"/>
+                    <a:stretch>
+                      <a:fillRect/>
+                    </a:stretch>
+                  </pic:blipFill>
+                  <pic:spPr>
+                    <a:xfrm>
+                      <a:off x="0" y="0"/>
+                      <a:ext cx="6120130" cy="3882390"/>
+                    </a:xfrm>
+                    <a:prstGeom prst="rect">
+                      <a:avLst/>
+                    </a:prstGeom>
+                  </pic:spPr>
+                </pic:pic>
+              </a:graphicData>
+            </a:graphic>
+          </wp:inline>
+        </w:drawing>
+      </w:r>
+    </w:p>
+    <w:p>
+      <w:pPr>
+        <w:spacing w:after="240" w:line="360" w:lineRule="auto"/>
+        <w:jc w:val="both"/>
+      </w:pPr>
+      <w:r>
+        <w:lastRenderedPageBreak/>
+        <w:drawing>
+          <wp:inline distT="0" distB="0" distL="0" distR="0" wp14:anchorId="74A1B08C" wp14:editId="7935FA6A">
+            <wp:extent cx="6120130" cy="3900805"/>
+            <wp:effectExtent l="0" t="0" r="0" b="4445"/>
+            <wp:docPr id="7" name="Immagine 7"/>
+            <wp:cNvGraphicFramePr>
+              <a:graphicFrameLocks xmlns:a="http://schemas.openxmlformats.org/drawingml/2006/main" noChangeAspect="1"/>
+            </wp:cNvGraphicFramePr>
+            <a:graphic xmlns:a="http://schemas.openxmlformats.org/drawingml/2006/main">
+              <a:graphicData uri="http://schemas.openxmlformats.org/drawingml/2006/picture">
+                <pic:pic xmlns:pic="http://schemas.openxmlformats.org/drawingml/2006/picture">
+                  <pic:nvPicPr>
+                    <pic:cNvPr id="1" name=""/>
+                    <pic:cNvPicPr/>
+                  </pic:nvPicPr>
+                  <pic:blipFill>
+                    <a:blip r:embed="rId14"/>
+                    <a:stretch>
+                      <a:fillRect/>
+                    </a:stretch>
+                  </pic:blipFill>
+                  <pic:spPr>
+                    <a:xfrm>
+                      <a:off x="0" y="0"/>
+                      <a:ext cx="6120130" cy="3900805"/>
+                    </a:xfrm>
+                    <a:prstGeom prst="rect">
+                      <a:avLst/>
+                    </a:prstGeom>
+                  </pic:spPr>
+                </pic:pic>
+              </a:graphicData>
+            </a:graphic>
+          </wp:inline>
+        </w:drawing>
+      </w:r>
+    </w:p>
+    <w:p>
+      <w:pPr>
+        <w:spacing w:after="240" w:line="360" w:lineRule="auto"/>
+        <w:jc w:val="both"/>
+      </w:pPr>
+      <w:r>
+        <w:t>The vehicle still operates as intended regardless of the reported errors.</w:t>
       </w:r>
     </w:p>
     <w:sectPr>
+      <w:footerReference w:type="default" r:id="rId15"/>
       <w:pgSz w:w="11906" w:h="16838"/>
       <w:pgMar w:top="1417" w:right="1134" w:bottom="1134" w:left="1134" w:header="708" w:footer="708" w:gutter="0"/>
       <w:cols w:space="708"/>
@@ -4995,6 +5269,89 @@
     </w:sectPr>
   </w:body>
 </w:document>
+</file>
+
+<file path=word/endnotes.xml><?xml version="1.0" encoding="utf-8"?>
+<w:endnotes xmlns:wpc="http://schemas.microsoft.com/office/word/2010/wordprocessingCanvas" xmlns:cx="http://schemas.microsoft.com/office/drawing/2014/chartex" xmlns:cx1="http://schemas.microsoft.com/office/drawing/2015/9/8/chartex" xmlns:cx2="http://schemas.microsoft.com/office/drawing/2015/10/21/chartex" xmlns:cx3="http://schemas.microsoft.com/office/drawing/2016/5/9/chartex" xmlns:cx4="http://schemas.microsoft.com/office/drawing/2016/5/10/chartex" xmlns:cx5="http://schemas.microsoft.com/office/drawing/2016/5/11/chartex" xmlns:cx6="http://schemas.microsoft.com/office/drawing/2016/5/12/chartex" xmlns:cx7="http://schemas.microsoft.com/office/drawing/2016/5/13/chartex" xmlns:cx8="http://schemas.microsoft.com/office/drawing/2016/5/14/chartex" xmlns:mc="http://schemas.openxmlformats.org/markup-compatibility/2006" xmlns:aink="http://schemas.microsoft.com/office/drawing/2016/ink" xmlns:am3d="http://schemas.microsoft.com/office/drawing/2017/model3d" xmlns:o="urn:schemas-microsoft-com:office:office" xmlns:r="http://schemas.openxmlformats.org/officeDocument/2006/relationships" xmlns:m="http://schemas.openxmlformats.org/officeDocument/2006/math" xmlns:v="urn:schemas-microsoft-com:vml" xmlns:wp14="http://schemas.microsoft.com/office/word/2010/wordprocessingDrawing" xmlns:wp="http://schemas.openxmlformats.org/drawingml/2006/wordprocessingDrawing" xmlns:w10="urn:schemas-microsoft-com:office:word" xmlns:w="http://schemas.openxmlformats.org/wordprocessingml/2006/main" xmlns:w14="http://schemas.microsoft.com/office/word/2010/wordml" xmlns:w15="http://schemas.microsoft.com/office/word/2012/wordml" xmlns:w16cex="http://schemas.microsoft.com/office/word/2018/wordml/cex" xmlns:w16cid="http://schemas.microsoft.com/office/word/2016/wordml/cid" xmlns:w16="http://schemas.microsoft.com/office/word/2018/wordml" xmlns:w16se="http://schemas.microsoft.com/office/word/2015/wordml/symex" xmlns:wpg="http://schemas.microsoft.com/office/word/2010/wordprocessingGroup" xmlns:wpi="http://schemas.microsoft.com/office/word/2010/wordprocessingInk" xmlns:wne="http://schemas.microsoft.com/office/word/2006/wordml" xmlns:wps="http://schemas.microsoft.com/office/word/2010/wordprocessingShape" mc:Ignorable="w14 w15 w16se w16cid w16 w16cex wp14">
+  <w:endnote w:type="separator" w:id="-1">
+    <w:p>
+      <w:r>
+        <w:separator/>
+      </w:r>
+    </w:p>
+  </w:endnote>
+  <w:endnote w:type="continuationSeparator" w:id="0">
+    <w:p>
+      <w:r>
+        <w:continuationSeparator/>
+      </w:r>
+    </w:p>
+  </w:endnote>
+</w:endnotes>
+</file>
+
+<file path=word/footer1.xml><?xml version="1.0" encoding="utf-8"?>
+<w:ftr xmlns:wpc="http://schemas.microsoft.com/office/word/2010/wordprocessingCanvas" xmlns:cx="http://schemas.microsoft.com/office/drawing/2014/chartex" xmlns:cx1="http://schemas.microsoft.com/office/drawing/2015/9/8/chartex" xmlns:cx2="http://schemas.microsoft.com/office/drawing/2015/10/21/chartex" xmlns:cx3="http://schemas.microsoft.com/office/drawing/2016/5/9/chartex" xmlns:cx4="http://schemas.microsoft.com/office/drawing/2016/5/10/chartex" xmlns:cx5="http://schemas.microsoft.com/office/drawing/2016/5/11/chartex" xmlns:cx6="http://schemas.microsoft.com/office/drawing/2016/5/12/chartex" xmlns:cx7="http://schemas.microsoft.com/office/drawing/2016/5/13/chartex" xmlns:cx8="http://schemas.microsoft.com/office/drawing/2016/5/14/chartex" xmlns:mc="http://schemas.openxmlformats.org/markup-compatibility/2006" xmlns:aink="http://schemas.microsoft.com/office/drawing/2016/ink" xmlns:am3d="http://schemas.microsoft.com/office/drawing/2017/model3d" xmlns:o="urn:schemas-microsoft-com:office:office" xmlns:r="http://schemas.openxmlformats.org/officeDocument/2006/relationships" xmlns:m="http://schemas.openxmlformats.org/officeDocument/2006/math" xmlns:v="urn:schemas-microsoft-com:vml" xmlns:wp14="http://schemas.microsoft.com/office/word/2010/wordprocessingDrawing" xmlns:wp="http://schemas.openxmlformats.org/drawingml/2006/wordprocessingDrawing" xmlns:w10="urn:schemas-microsoft-com:office:word" xmlns:w="http://schemas.openxmlformats.org/wordprocessingml/2006/main" xmlns:w14="http://schemas.microsoft.com/office/word/2010/wordml" xmlns:w15="http://schemas.microsoft.com/office/word/2012/wordml" xmlns:w16cex="http://schemas.microsoft.com/office/word/2018/wordml/cex" xmlns:w16cid="http://schemas.microsoft.com/office/word/2016/wordml/cid" xmlns:w16="http://schemas.microsoft.com/office/word/2018/wordml" xmlns:w16se="http://schemas.microsoft.com/office/word/2015/wordml/symex" xmlns:wpg="http://schemas.microsoft.com/office/word/2010/wordprocessingGroup" xmlns:wpi="http://schemas.microsoft.com/office/word/2010/wordprocessingInk" xmlns:wne="http://schemas.microsoft.com/office/word/2006/wordml" xmlns:wps="http://schemas.microsoft.com/office/word/2010/wordprocessingShape" mc:Ignorable="w14 w15 w16se w16cid w16 w16cex wp14">
+  <w:sdt>
+    <w:sdtPr>
+      <w:id w:val="593441663"/>
+      <w:docPartObj>
+        <w:docPartGallery w:val="Page Numbers (Bottom of Page)"/>
+        <w:docPartUnique/>
+      </w:docPartObj>
+    </w:sdtPr>
+    <w:sdtContent>
+      <w:p>
+        <w:pPr>
+          <w:pStyle w:val="Pidipagina"/>
+          <w:jc w:val="center"/>
+        </w:pPr>
+        <w:r>
+          <w:fldChar w:fldCharType="begin"/>
+        </w:r>
+        <w:r>
+          <w:instrText>PAGE   \* MERGEFORMAT</w:instrText>
+        </w:r>
+        <w:r>
+          <w:fldChar w:fldCharType="separate"/>
+        </w:r>
+        <w:r>
+          <w:rPr>
+            <w:lang w:val="it-IT"/>
+          </w:rPr>
+          <w:t>2</w:t>
+        </w:r>
+        <w:r>
+          <w:fldChar w:fldCharType="end"/>
+        </w:r>
+      </w:p>
+    </w:sdtContent>
+  </w:sdt>
+  <w:p>
+    <w:pPr>
+      <w:pStyle w:val="Pidipagina"/>
+    </w:pPr>
+  </w:p>
+</w:ftr>
+</file>
+
+<file path=word/footnotes.xml><?xml version="1.0" encoding="utf-8"?>
+<w:footnotes xmlns:wpc="http://schemas.microsoft.com/office/word/2010/wordprocessingCanvas" xmlns:cx="http://schemas.microsoft.com/office/drawing/2014/chartex" xmlns:cx1="http://schemas.microsoft.com/office/drawing/2015/9/8/chartex" xmlns:cx2="http://schemas.microsoft.com/office/drawing/2015/10/21/chartex" xmlns:cx3="http://schemas.microsoft.com/office/drawing/2016/5/9/chartex" xmlns:cx4="http://schemas.microsoft.com/office/drawing/2016/5/10/chartex" xmlns:cx5="http://schemas.microsoft.com/office/drawing/2016/5/11/chartex" xmlns:cx6="http://schemas.microsoft.com/office/drawing/2016/5/12/chartex" xmlns:cx7="http://schemas.microsoft.com/office/drawing/2016/5/13/chartex" xmlns:cx8="http://schemas.microsoft.com/office/drawing/2016/5/14/chartex" xmlns:mc="http://schemas.openxmlformats.org/markup-compatibility/2006" xmlns:aink="http://schemas.microsoft.com/office/drawing/2016/ink" xmlns:am3d="http://schemas.microsoft.com/office/drawing/2017/model3d" xmlns:o="urn:schemas-microsoft-com:office:office" xmlns:r="http://schemas.openxmlformats.org/officeDocument/2006/relationships" xmlns:m="http://schemas.openxmlformats.org/officeDocument/2006/math" xmlns:v="urn:schemas-microsoft-com:vml" xmlns:wp14="http://schemas.microsoft.com/office/word/2010/wordprocessingDrawing" xmlns:wp="http://schemas.openxmlformats.org/drawingml/2006/wordprocessingDrawing" xmlns:w10="urn:schemas-microsoft-com:office:word" xmlns:w="http://schemas.openxmlformats.org/wordprocessingml/2006/main" xmlns:w14="http://schemas.microsoft.com/office/word/2010/wordml" xmlns:w15="http://schemas.microsoft.com/office/word/2012/wordml" xmlns:w16cex="http://schemas.microsoft.com/office/word/2018/wordml/cex" xmlns:w16cid="http://schemas.microsoft.com/office/word/2016/wordml/cid" xmlns:w16="http://schemas.microsoft.com/office/word/2018/wordml" xmlns:w16se="http://schemas.microsoft.com/office/word/2015/wordml/symex" xmlns:wpg="http://schemas.microsoft.com/office/word/2010/wordprocessingGroup" xmlns:wpi="http://schemas.microsoft.com/office/word/2010/wordprocessingInk" xmlns:wne="http://schemas.microsoft.com/office/word/2006/wordml" xmlns:wps="http://schemas.microsoft.com/office/word/2010/wordprocessingShape" mc:Ignorable="w14 w15 w16se w16cid w16 w16cex wp14">
+  <w:footnote w:type="separator" w:id="-1">
+    <w:p>
+      <w:r>
+        <w:separator/>
+      </w:r>
+    </w:p>
+  </w:footnote>
+  <w:footnote w:type="continuationSeparator" w:id="0">
+    <w:p>
+      <w:r>
+        <w:continuationSeparator/>
+      </w:r>
+    </w:p>
+  </w:footnote>
+</w:footnotes>
 </file>
 
 <file path=word/numbering.xml><?xml version="1.0" encoding="utf-8"?>
@@ -6839,6 +7196,60 @@
       <w:bCs/>
     </w:rPr>
   </w:style>
+  <w:style w:type="paragraph" w:styleId="Intestazione">
+    <w:name w:val="header"/>
+    <w:basedOn w:val="Normale"/>
+    <w:link w:val="IntestazioneCarattere"/>
+    <w:uiPriority w:val="99"/>
+    <w:unhideWhenUsed/>
+    <w:rsid w:val="00BC409E"/>
+    <w:pPr>
+      <w:tabs>
+        <w:tab w:val="center" w:pos="4819"/>
+        <w:tab w:val="right" w:pos="9638"/>
+      </w:tabs>
+    </w:pPr>
+  </w:style>
+  <w:style w:type="character" w:customStyle="1" w:styleId="IntestazioneCarattere">
+    <w:name w:val="Intestazione Carattere"/>
+    <w:basedOn w:val="Carpredefinitoparagrafo"/>
+    <w:link w:val="Intestazione"/>
+    <w:uiPriority w:val="99"/>
+    <w:rsid w:val="00BC409E"/>
+    <w:rPr>
+      <w:rFonts w:ascii="Cambria" w:eastAsia="Times New Roman" w:hAnsi="Cambria" w:cs="Times New Roman"/>
+      <w:sz w:val="24"/>
+      <w:szCs w:val="24"/>
+      <w:lang w:val="en-US" w:eastAsia="it-IT"/>
+    </w:rPr>
+  </w:style>
+  <w:style w:type="paragraph" w:styleId="Pidipagina">
+    <w:name w:val="footer"/>
+    <w:basedOn w:val="Normale"/>
+    <w:link w:val="PidipaginaCarattere"/>
+    <w:uiPriority w:val="99"/>
+    <w:unhideWhenUsed/>
+    <w:rsid w:val="00BC409E"/>
+    <w:pPr>
+      <w:tabs>
+        <w:tab w:val="center" w:pos="4819"/>
+        <w:tab w:val="right" w:pos="9638"/>
+      </w:tabs>
+    </w:pPr>
+  </w:style>
+  <w:style w:type="character" w:customStyle="1" w:styleId="PidipaginaCarattere">
+    <w:name w:val="Piè di pagina Carattere"/>
+    <w:basedOn w:val="Carpredefinitoparagrafo"/>
+    <w:link w:val="Pidipagina"/>
+    <w:uiPriority w:val="99"/>
+    <w:rsid w:val="00BC409E"/>
+    <w:rPr>
+      <w:rFonts w:ascii="Cambria" w:eastAsia="Times New Roman" w:hAnsi="Cambria" w:cs="Times New Roman"/>
+      <w:sz w:val="24"/>
+      <w:szCs w:val="24"/>
+      <w:lang w:val="en-US" w:eastAsia="it-IT"/>
+    </w:rPr>
+  </w:style>
 </w:styles>
 </file>
 

</xml_diff>